<commit_message>
added more wavelet plots
</commit_message>
<xml_diff>
--- a/USA/state/write_ups/01_national_wavelet_paper/words/98_phenotyping_papers/Summary of excess winter deaths papers.docx
+++ b/USA/state/write_ups/01_national_wavelet_paper/words/98_phenotyping_papers/Summary of excess winter deaths papers.docx
@@ -1471,6 +1471,28 @@
       <w:pPr>
         <w:rPr>
           <w:rFonts w:ascii="Helvetica" w:hAnsi="Helvetica"/>
+          <w:color w:val="4472C4" w:themeColor="accent1"/>
+          <w:sz w:val="22"/>
+          <w:szCs w:val="22"/>
+        </w:rPr>
+      </w:pPr>
+    </w:p>
+    <w:p>
+      <w:pPr>
+        <w:rPr>
+          <w:rFonts w:ascii="Helvetica" w:hAnsi="Helvetica"/>
+          <w:color w:val="4472C4" w:themeColor="accent1"/>
+          <w:sz w:val="22"/>
+          <w:szCs w:val="22"/>
+        </w:rPr>
+      </w:pPr>
+      <w:bookmarkStart w:id="0" w:name="_GoBack"/>
+      <w:bookmarkEnd w:id="0"/>
+    </w:p>
+    <w:p>
+      <w:pPr>
+        <w:rPr>
+          <w:rFonts w:ascii="Helvetica" w:hAnsi="Helvetica"/>
           <w:sz w:val="22"/>
           <w:szCs w:val="22"/>
         </w:rPr>
@@ -1621,7 +1643,6 @@
           <w:lang w:eastAsia="en-GB"/>
         </w:rPr>
       </w:pPr>
-      <w:bookmarkStart w:id="0" w:name="_GoBack"/>
       <w:r>
         <w:rPr>
           <w:rFonts w:ascii="Helvetica" w:eastAsia="Times New Roman" w:hAnsi="Helvetica" w:cs="Tahoma"/>
@@ -1777,7 +1798,6 @@
         <w:t>, conclusion that indoor temperature is more important in dictating EWDs.</w:t>
       </w:r>
     </w:p>
-    <w:bookmarkEnd w:id="0"/>
     <w:p>
       <w:pPr>
         <w:pStyle w:val="EndNoteBibliography"/>

</xml_diff>